<commit_message>
adicionando novos controllers para o word
</commit_message>
<xml_diff>
--- a/public/word_models/declaracao_notas/ensino_1ciclo_7_8_copy.docx
+++ b/public/word_models/declaracao_notas/ensino_1ciclo_7_8_copy.docx
@@ -119,65 +119,10 @@
           <w:szCs w:val="26"/>
           <w:lang w:val="pt-PT"/>
         </w:rPr>
-        <w:drawing>
-          <wp:anchor behindDoc="0" distT="0" distB="0" distL="114300" distR="114300" simplePos="0" locked="0" layoutInCell="1" allowOverlap="1" relativeHeight="3">
-            <wp:simplePos x="0" y="0"/>
-            <wp:positionH relativeFrom="column">
-              <wp:posOffset>1257935</wp:posOffset>
-            </wp:positionH>
-            <wp:positionV relativeFrom="paragraph">
-              <wp:posOffset>18415</wp:posOffset>
-            </wp:positionV>
-            <wp:extent cx="659130" cy="488950"/>
-            <wp:effectExtent l="0" t="0" r="0" b="0"/>
-            <wp:wrapTight wrapText="bothSides">
-              <wp:wrapPolygon edited="0">
-                <wp:start x="-750" y="0"/>
-                <wp:lineTo x="-750" y="20906"/>
-                <wp:lineTo x="21849" y="20906"/>
-                <wp:lineTo x="21849" y="0"/>
-                <wp:lineTo x="-750" y="0"/>
-              </wp:wrapPolygon>
-            </wp:wrapTight>
-            <wp:docPr id="2" name="Imagem2" descr="sos_new_logo"/>
-            <wp:cNvGraphicFramePr>
-              <a:graphicFrameLocks xmlns:a="http://schemas.openxmlformats.org/drawingml/2006/main" noChangeAspect="1"/>
-            </wp:cNvGraphicFramePr>
-            <a:graphic xmlns:a="http://schemas.openxmlformats.org/drawingml/2006/main">
-              <a:graphicData uri="http://schemas.openxmlformats.org/drawingml/2006/picture">
-                <pic:pic xmlns:pic="http://schemas.openxmlformats.org/drawingml/2006/picture">
-                  <pic:nvPicPr>
-                    <pic:cNvPr id="2" name="Imagem2" descr="sos_new_logo"/>
-                    <pic:cNvPicPr>
-                      <a:picLocks noChangeAspect="1" noChangeArrowheads="1"/>
-                    </pic:cNvPicPr>
-                  </pic:nvPicPr>
-                  <pic:blipFill>
-                    <a:blip r:embed="rId3"/>
-                    <a:stretch>
-                      <a:fillRect/>
-                    </a:stretch>
-                  </pic:blipFill>
-                  <pic:spPr bwMode="auto">
-                    <a:xfrm>
-                      <a:off x="0" y="0"/>
-                      <a:ext cx="659130" cy="488950"/>
-                    </a:xfrm>
-                    <a:prstGeom prst="rect">
-                      <a:avLst/>
-                    </a:prstGeom>
-                  </pic:spPr>
-                </pic:pic>
-              </a:graphicData>
-            </a:graphic>
-          </wp:anchor>
-        </w:drawing>
-      </w:r>
-      <w:r>
         <mc:AlternateContent>
           <mc:Choice Requires="wps">
             <w:drawing>
-              <wp:anchor behindDoc="0" distT="0" distB="0" distL="114300" distR="114300" simplePos="0" locked="0" layoutInCell="1" allowOverlap="1" relativeHeight="4">
+              <wp:anchor behindDoc="0" distT="0" distB="0" distL="0" distR="0" simplePos="0" locked="0" layoutInCell="1" allowOverlap="1" relativeHeight="3">
                 <wp:simplePos x="0" y="0"/>
                 <wp:positionH relativeFrom="column">
                   <wp:posOffset>1962150</wp:posOffset>
@@ -185,29 +130,38 @@
                 <wp:positionV relativeFrom="paragraph">
                   <wp:posOffset>29210</wp:posOffset>
                 </wp:positionV>
-                <wp:extent cx="2017395" cy="464820"/>
+                <wp:extent cx="2018030" cy="465455"/>
                 <wp:effectExtent l="0" t="0" r="0" b="0"/>
                 <wp:wrapNone/>
-                <wp:docPr id="3" name=""/>
+                <wp:docPr id="2" name="Imagem1"/>
                 <a:graphic xmlns:a="http://schemas.openxmlformats.org/drawingml/2006/main">
                   <a:graphicData uri="http://schemas.microsoft.com/office/word/2010/wordprocessingShape">
                     <wps:wsp>
-                      <wps:cNvSpPr txBox="1"/>
+                      <wps:cNvSpPr/>
                       <wps:spPr>
                         <a:xfrm>
                           <a:off x="0" y="0"/>
-                          <a:ext cx="2017395" cy="464820"/>
+                          <a:ext cx="2017440" cy="464760"/>
                         </a:xfrm>
-                        <a:prstGeom prst="rect"/>
+                        <a:prstGeom prst="rect">
+                          <a:avLst/>
+                        </a:prstGeom>
                         <a:solidFill>
-                          <a:srgbClr val="FFFFFF"/>
+                          <a:srgbClr val="ffffff"/>
                         </a:solidFill>
-                        <a:ln w="635">
+                        <a:ln w="720">
                           <a:solidFill>
                             <a:srgbClr val="000000"/>
                           </a:solidFill>
+                          <a:round/>
                         </a:ln>
                       </wps:spPr>
+                      <wps:style>
+                        <a:lnRef idx="0"/>
+                        <a:fillRef idx="0"/>
+                        <a:effectRef idx="0"/>
+                        <a:fontRef idx="minor"/>
+                      </wps:style>
                       <wps:txbx>
                         <w:txbxContent>
                           <w:p>
@@ -245,7 +199,7 @@
                           </w:p>
                         </w:txbxContent>
                       </wps:txbx>
-                      <wps:bodyPr anchor="t" lIns="91440" tIns="45720" rIns="91440" bIns="45720">
+                      <wps:bodyPr>
                         <a:noAutofit/>
                       </wps:bodyPr>
                     </wps:wsp>
@@ -256,7 +210,10 @@
           </mc:Choice>
           <mc:Fallback>
             <w:pict>
-              <v:rect fillcolor="#FFFFFF" strokecolor="#000000" strokeweight="0pt" style="position:absolute;rotation:0;width:158.85pt;height:36.6pt;mso-wrap-distance-left:9pt;mso-wrap-distance-right:9pt;mso-wrap-distance-top:0pt;mso-wrap-distance-bottom:0pt;margin-top:2.3pt;mso-position-vertical-relative:text;margin-left:154.5pt;mso-position-horizontal-relative:text">
+              <v:rect id="shape_0" ID="Imagem1" fillcolor="white" stroked="t" style="position:absolute;margin-left:154.5pt;margin-top:2.3pt;width:158.8pt;height:36.55pt">
+                <w10:wrap type="square"/>
+                <v:fill o:detectmouseclick="t" type="solid" color2="black"/>
+                <v:stroke color="black" weight="720" joinstyle="round" endcap="flat"/>
                 <v:textbox>
                   <w:txbxContent>
                     <w:p>
@@ -298,6 +255,59 @@
             </w:pict>
           </mc:Fallback>
         </mc:AlternateContent>
+        <w:drawing>
+          <wp:anchor behindDoc="0" distT="0" distB="0" distL="114300" distR="114300" simplePos="0" locked="0" layoutInCell="1" allowOverlap="1" relativeHeight="2">
+            <wp:simplePos x="0" y="0"/>
+            <wp:positionH relativeFrom="column">
+              <wp:posOffset>1257935</wp:posOffset>
+            </wp:positionH>
+            <wp:positionV relativeFrom="paragraph">
+              <wp:posOffset>18415</wp:posOffset>
+            </wp:positionV>
+            <wp:extent cx="659130" cy="488950"/>
+            <wp:effectExtent l="0" t="0" r="0" b="0"/>
+            <wp:wrapTight wrapText="bothSides">
+              <wp:wrapPolygon edited="0">
+                <wp:start x="-874" y="0"/>
+                <wp:lineTo x="-874" y="20769"/>
+                <wp:lineTo x="21849" y="20769"/>
+                <wp:lineTo x="21849" y="0"/>
+                <wp:lineTo x="-874" y="0"/>
+              </wp:wrapPolygon>
+            </wp:wrapTight>
+            <wp:docPr id="4" name="Imagem2" descr="sos_new_logo"/>
+            <wp:cNvGraphicFramePr>
+              <a:graphicFrameLocks xmlns:a="http://schemas.openxmlformats.org/drawingml/2006/main" noChangeAspect="1"/>
+            </wp:cNvGraphicFramePr>
+            <a:graphic xmlns:a="http://schemas.openxmlformats.org/drawingml/2006/main">
+              <a:graphicData uri="http://schemas.openxmlformats.org/drawingml/2006/picture">
+                <pic:pic xmlns:pic="http://schemas.openxmlformats.org/drawingml/2006/picture">
+                  <pic:nvPicPr>
+                    <pic:cNvPr id="4" name="Imagem2" descr="sos_new_logo"/>
+                    <pic:cNvPicPr>
+                      <a:picLocks noChangeAspect="1" noChangeArrowheads="1"/>
+                    </pic:cNvPicPr>
+                  </pic:nvPicPr>
+                  <pic:blipFill>
+                    <a:blip r:embed="rId3"/>
+                    <a:stretch>
+                      <a:fillRect/>
+                    </a:stretch>
+                  </pic:blipFill>
+                  <pic:spPr bwMode="auto">
+                    <a:xfrm>
+                      <a:off x="0" y="0"/>
+                      <a:ext cx="659130" cy="488950"/>
+                    </a:xfrm>
+                    <a:prstGeom prst="rect">
+                      <a:avLst/>
+                    </a:prstGeom>
+                  </pic:spPr>
+                </pic:pic>
+              </a:graphicData>
+            </a:graphic>
+          </wp:anchor>
+        </w:drawing>
       </w:r>
     </w:p>
     <w:p>
@@ -349,26 +359,36 @@
       </w:pPr>
       <w:r>
         <w:rPr/>
-      </w:r>
-      <w:r>
         <mc:AlternateContent>
           <mc:Choice Requires="wps">
             <w:drawing>
-              <wp:inline distT="0" distB="0" distL="114300" distR="114300">
-                <wp:extent cx="5397500" cy="689610"/>
+              <wp:inline distT="0" distB="0" distL="0" distR="0">
+                <wp:extent cx="5398135" cy="690245"/>
                 <wp:effectExtent l="0" t="0" r="0" b="0"/>
-                <wp:docPr id="4" name=""/>
+                <wp:docPr id="5" name=""/>
                 <a:graphic xmlns:a="http://schemas.openxmlformats.org/drawingml/2006/main">
                   <a:graphicData uri="http://schemas.microsoft.com/office/word/2010/wordprocessingShape">
                     <wps:wsp>
-                      <wps:cNvSpPr txBox="1"/>
+                      <wps:cNvSpPr/>
                       <wps:spPr>
                         <a:xfrm>
                           <a:off x="0" y="0"/>
-                          <a:ext cx="5397500" cy="689610"/>
+                          <a:ext cx="5397480" cy="689760"/>
                         </a:xfrm>
-                        <a:prstGeom prst="rect"/>
+                        <a:prstGeom prst="rect">
+                          <a:avLst/>
+                        </a:prstGeom>
+                        <a:noFill/>
+                        <a:ln>
+                          <a:noFill/>
+                        </a:ln>
                       </wps:spPr>
+                      <wps:style>
+                        <a:lnRef idx="0"/>
+                        <a:fillRef idx="0"/>
+                        <a:effectRef idx="0"/>
+                        <a:fontRef idx="minor"/>
+                      </wps:style>
                       <wps:txbx>
                         <w:txbxContent>
                           <w:p>
@@ -394,7 +414,7 @@
                           </w:p>
                         </w:txbxContent>
                       </wps:txbx>
-                      <wps:bodyPr anchor="t" lIns="91440" tIns="45720" rIns="91440" bIns="45720">
+                      <wps:bodyPr>
                         <a:noAutofit/>
                       </wps:bodyPr>
                     </wps:wsp>
@@ -405,7 +425,10 @@
           </mc:Choice>
           <mc:Fallback>
             <w:pict>
-              <v:rect stroked="f" strokeweight="0pt" style="position:absolute;rotation:0;width:425pt;height:54.3pt;mso-wrap-distance-left:9pt;mso-wrap-distance-right:9pt;mso-wrap-distance-top:0pt;mso-wrap-distance-bottom:0pt;margin-top:-54.3pt;mso-position-vertical:top;mso-position-vertical-relative:text;margin-left:0pt;mso-position-horizontal-relative:text">
+              <v:rect id="shape_0" stroked="f" style="position:absolute;margin-left:0pt;margin-top:-54.35pt;width:424.95pt;height:54.25pt;mso-position-vertical:top">
+                <w10:wrap type="square"/>
+                <v:fill o:detectmouseclick="t" on="false"/>
+                <v:stroke color="#3465a4" joinstyle="round" endcap="flat"/>
                 <v:textbox>
                   <w:txbxContent>
                     <w:p>
@@ -873,18 +896,24 @@
               <w:spacing w:lineRule="auto" w:line="276"/>
               <w:jc w:val="both"/>
               <w:rPr>
-                <w:rFonts w:ascii="Arial Narrow" w:hAnsi="Arial Narrow" w:cs="Times New Roman"/>
+                <w:rFonts w:ascii="Arial Narrow" w:hAnsi="Arial Narrow" w:eastAsia="Calibri" w:cs="Times New Roman" w:eastAsiaTheme="minorHAnsi"/>
+                <w:color w:val="auto"/>
+                <w:kern w:val="0"/>
                 <w:sz w:val="26"/>
                 <w:szCs w:val="26"/>
+                <w:lang w:val="pt-PT" w:eastAsia="en-US" w:bidi="ar-SA"/>
               </w:rPr>
             </w:pPr>
             <w:r>
               <w:rPr>
-                <w:rFonts w:cs="Times New Roman" w:ascii="Arial Narrow" w:hAnsi="Arial Narrow"/>
+                <w:rFonts w:eastAsia="Calibri" w:cs="Times New Roman" w:eastAsiaTheme="minorHAnsi" w:ascii="Arial Narrow" w:hAnsi="Arial Narrow"/>
+                <w:color w:val="auto"/>
+                <w:kern w:val="0"/>
                 <w:sz w:val="26"/>
                 <w:szCs w:val="26"/>
+                <w:lang w:val="pt-PT" w:eastAsia="en-US" w:bidi="ar-SA"/>
               </w:rPr>
-              <w:t>Língua Portuguesa</w:t>
+              <w:t>${disciplinaID}</w:t>
             </w:r>
           </w:p>
         </w:tc>
@@ -920,735 +949,46 @@
                 <w:sz w:val="26"/>
                 <w:szCs w:val="26"/>
               </w:rPr>
-              <w:t>11 (Onze)</w:t>
-            </w:r>
-          </w:p>
-        </w:tc>
-      </w:tr>
-      <w:tr>
-        <w:trPr/>
-        <w:tc>
-          <w:tcPr>
-            <w:tcW w:w="3346" w:type="dxa"/>
-            <w:tcBorders/>
-          </w:tcPr>
-          <w:p>
-            <w:pPr>
-              <w:pStyle w:val="NoSpacing"/>
-              <w:spacing w:lineRule="auto" w:line="276"/>
-              <w:jc w:val="both"/>
-              <w:rPr>
-                <w:rFonts w:ascii="Arial Narrow" w:hAnsi="Arial Narrow" w:cs="Times New Roman"/>
-                <w:sz w:val="26"/>
-                <w:szCs w:val="26"/>
-              </w:rPr>
-            </w:pPr>
-            <w:r>
-              <w:rPr>
-                <w:rFonts w:cs="Times New Roman" w:ascii="Arial Narrow" w:hAnsi="Arial Narrow"/>
-                <w:sz w:val="26"/>
-                <w:szCs w:val="26"/>
-              </w:rPr>
-              <w:t>Matemática</w:t>
-            </w:r>
-          </w:p>
-        </w:tc>
-        <w:tc>
-          <w:tcPr>
-            <w:tcW w:w="2835" w:type="dxa"/>
-            <w:tcBorders/>
-          </w:tcPr>
-          <w:p>
-            <w:pPr>
-              <w:pStyle w:val="NoSpacing"/>
-              <w:rPr>
-                <w:rFonts w:ascii="Arial Narrow" w:hAnsi="Arial Narrow" w:cs="Times New Roman"/>
-                <w:b/>
-                <w:b/>
-                <w:sz w:val="26"/>
-                <w:szCs w:val="26"/>
-              </w:rPr>
-            </w:pPr>
-            <w:r>
-              <w:rPr>
-                <w:rFonts w:cs="Times New Roman" w:ascii="Arial Narrow" w:hAnsi="Arial Narrow"/>
-                <w:b/>
-                <w:sz w:val="26"/>
-                <w:szCs w:val="26"/>
-              </w:rPr>
-              <w:t xml:space="preserve">                </w:t>
-            </w:r>
-            <w:r>
-              <w:rPr>
-                <w:rFonts w:cs="Times New Roman" w:ascii="Arial Narrow" w:hAnsi="Arial Narrow"/>
-                <w:b/>
-                <w:sz w:val="26"/>
-                <w:szCs w:val="26"/>
-              </w:rPr>
-              <w:t>11 (Onze)</w:t>
-            </w:r>
-          </w:p>
-        </w:tc>
-      </w:tr>
-      <w:tr>
-        <w:trPr/>
-        <w:tc>
-          <w:tcPr>
-            <w:tcW w:w="3346" w:type="dxa"/>
-            <w:tcBorders/>
-          </w:tcPr>
-          <w:p>
-            <w:pPr>
-              <w:pStyle w:val="NoSpacing"/>
-              <w:spacing w:lineRule="auto" w:line="276"/>
-              <w:jc w:val="both"/>
-              <w:rPr>
-                <w:rFonts w:ascii="Arial Narrow" w:hAnsi="Arial Narrow" w:cs="Times New Roman"/>
-                <w:sz w:val="26"/>
-                <w:szCs w:val="26"/>
-              </w:rPr>
-            </w:pPr>
-            <w:r>
-              <w:rPr>
-                <w:rFonts w:cs="Times New Roman" w:ascii="Arial Narrow" w:hAnsi="Arial Narrow"/>
-                <w:sz w:val="26"/>
-                <w:szCs w:val="26"/>
-              </w:rPr>
-              <w:t>Língua Estrangeira</w:t>
-            </w:r>
-          </w:p>
-        </w:tc>
-        <w:tc>
-          <w:tcPr>
-            <w:tcW w:w="2835" w:type="dxa"/>
-            <w:tcBorders/>
-          </w:tcPr>
-          <w:p>
-            <w:pPr>
-              <w:pStyle w:val="NoSpacing"/>
-              <w:rPr>
-                <w:rFonts w:ascii="Arial Narrow" w:hAnsi="Arial Narrow" w:cs="Times New Roman"/>
-                <w:b/>
-                <w:b/>
-                <w:sz w:val="26"/>
-                <w:szCs w:val="26"/>
-              </w:rPr>
-            </w:pPr>
-            <w:r>
-              <w:rPr>
-                <w:rFonts w:cs="Times New Roman" w:ascii="Arial Narrow" w:hAnsi="Arial Narrow"/>
-                <w:b/>
-                <w:sz w:val="26"/>
-                <w:szCs w:val="26"/>
-              </w:rPr>
-              <w:t xml:space="preserve">                </w:t>
-            </w:r>
-            <w:r>
-              <w:rPr>
-                <w:rFonts w:cs="Times New Roman" w:ascii="Arial Narrow" w:hAnsi="Arial Narrow"/>
-                <w:b/>
-                <w:sz w:val="26"/>
-                <w:szCs w:val="26"/>
-              </w:rPr>
-              <w:t>10 (Dez)</w:t>
-            </w:r>
-          </w:p>
-        </w:tc>
-      </w:tr>
-      <w:tr>
-        <w:trPr/>
-        <w:tc>
-          <w:tcPr>
-            <w:tcW w:w="3346" w:type="dxa"/>
-            <w:tcBorders/>
-          </w:tcPr>
-          <w:p>
-            <w:pPr>
-              <w:pStyle w:val="NoSpacing"/>
-              <w:spacing w:lineRule="auto" w:line="276"/>
-              <w:jc w:val="both"/>
-              <w:rPr>
-                <w:rFonts w:ascii="Arial Narrow" w:hAnsi="Arial Narrow" w:cs="Times New Roman"/>
-                <w:sz w:val="26"/>
-                <w:szCs w:val="26"/>
-              </w:rPr>
-            </w:pPr>
-            <w:r>
-              <w:rPr>
-                <w:rFonts w:cs="Times New Roman" w:ascii="Arial Narrow" w:hAnsi="Arial Narrow"/>
-                <w:sz w:val="26"/>
-                <w:szCs w:val="26"/>
-              </w:rPr>
-              <w:t>Biologia</w:t>
-            </w:r>
-          </w:p>
-        </w:tc>
-        <w:tc>
-          <w:tcPr>
-            <w:tcW w:w="2835" w:type="dxa"/>
-            <w:tcBorders/>
-          </w:tcPr>
-          <w:p>
-            <w:pPr>
-              <w:pStyle w:val="NoSpacing"/>
-              <w:rPr>
-                <w:rFonts w:ascii="Arial Narrow" w:hAnsi="Arial Narrow" w:cs="Times New Roman"/>
-                <w:b/>
-                <w:b/>
-                <w:sz w:val="26"/>
-                <w:szCs w:val="26"/>
-              </w:rPr>
-            </w:pPr>
-            <w:r>
-              <w:rPr>
-                <w:rFonts w:cs="Times New Roman" w:ascii="Arial Narrow" w:hAnsi="Arial Narrow"/>
-                <w:b/>
-                <w:sz w:val="26"/>
-                <w:szCs w:val="26"/>
-              </w:rPr>
-              <w:t xml:space="preserve">                </w:t>
-            </w:r>
-            <w:r>
-              <w:rPr>
-                <w:rFonts w:cs="Times New Roman" w:ascii="Arial Narrow" w:hAnsi="Arial Narrow"/>
-                <w:b/>
-                <w:sz w:val="26"/>
-                <w:szCs w:val="26"/>
-              </w:rPr>
-              <w:t>11 (Onze)</w:t>
-            </w:r>
-          </w:p>
-        </w:tc>
-      </w:tr>
-      <w:tr>
-        <w:trPr/>
-        <w:tc>
-          <w:tcPr>
-            <w:tcW w:w="3346" w:type="dxa"/>
-            <w:tcBorders/>
-          </w:tcPr>
-          <w:p>
-            <w:pPr>
-              <w:pStyle w:val="NoSpacing"/>
-              <w:spacing w:lineRule="auto" w:line="276"/>
-              <w:jc w:val="both"/>
-              <w:rPr>
-                <w:rFonts w:ascii="Arial Narrow" w:hAnsi="Arial Narrow" w:cs="Times New Roman"/>
-                <w:sz w:val="26"/>
-                <w:szCs w:val="26"/>
-              </w:rPr>
-            </w:pPr>
-            <w:r>
-              <w:rPr>
-                <w:rFonts w:cs="Times New Roman" w:ascii="Arial Narrow" w:hAnsi="Arial Narrow"/>
-                <w:sz w:val="26"/>
-                <w:szCs w:val="26"/>
-              </w:rPr>
-              <w:t>Física</w:t>
-            </w:r>
-          </w:p>
-        </w:tc>
-        <w:tc>
-          <w:tcPr>
-            <w:tcW w:w="2835" w:type="dxa"/>
-            <w:tcBorders/>
-          </w:tcPr>
-          <w:p>
-            <w:pPr>
-              <w:pStyle w:val="NoSpacing"/>
-              <w:rPr>
-                <w:rFonts w:ascii="Arial Narrow" w:hAnsi="Arial Narrow" w:cs="Times New Roman"/>
-                <w:b/>
-                <w:b/>
-                <w:color w:val="FF0000"/>
-                <w:sz w:val="26"/>
-                <w:szCs w:val="26"/>
-              </w:rPr>
-            </w:pPr>
-            <w:r>
-              <w:rPr>
-                <w:rFonts w:cs="Times New Roman" w:ascii="Arial Narrow" w:hAnsi="Arial Narrow"/>
-                <w:b/>
-                <w:color w:val="FF0000"/>
-                <w:sz w:val="26"/>
-                <w:szCs w:val="26"/>
-              </w:rPr>
-              <w:t xml:space="preserve">                </w:t>
-            </w:r>
-            <w:r>
-              <w:rPr>
-                <w:rFonts w:cs="Times New Roman" w:ascii="Arial Narrow" w:hAnsi="Arial Narrow"/>
-                <w:b/>
-                <w:color w:val="FF0000"/>
-                <w:sz w:val="26"/>
-                <w:szCs w:val="26"/>
-              </w:rPr>
-              <w:t>09 (Nove)</w:t>
-            </w:r>
-          </w:p>
-        </w:tc>
-      </w:tr>
-      <w:tr>
-        <w:trPr/>
-        <w:tc>
-          <w:tcPr>
-            <w:tcW w:w="3346" w:type="dxa"/>
-            <w:tcBorders/>
-          </w:tcPr>
-          <w:p>
-            <w:pPr>
-              <w:pStyle w:val="NoSpacing"/>
-              <w:spacing w:lineRule="auto" w:line="276"/>
-              <w:jc w:val="both"/>
-              <w:rPr>
-                <w:rFonts w:ascii="Arial Narrow" w:hAnsi="Arial Narrow" w:cs="Times New Roman"/>
-                <w:sz w:val="26"/>
-                <w:szCs w:val="26"/>
-              </w:rPr>
-            </w:pPr>
-            <w:r>
-              <w:rPr>
-                <w:rFonts w:cs="Times New Roman" w:ascii="Arial Narrow" w:hAnsi="Arial Narrow"/>
-                <w:sz w:val="26"/>
-                <w:szCs w:val="26"/>
-              </w:rPr>
-              <w:t>Química</w:t>
-            </w:r>
-          </w:p>
-        </w:tc>
-        <w:tc>
-          <w:tcPr>
-            <w:tcW w:w="2835" w:type="dxa"/>
-            <w:tcBorders/>
-          </w:tcPr>
-          <w:p>
-            <w:pPr>
-              <w:pStyle w:val="NoSpacing"/>
-              <w:rPr>
-                <w:rFonts w:ascii="Arial Narrow" w:hAnsi="Arial Narrow" w:cs="Times New Roman"/>
-                <w:b/>
-                <w:b/>
-                <w:sz w:val="26"/>
-                <w:szCs w:val="26"/>
-              </w:rPr>
-            </w:pPr>
-            <w:r>
-              <w:rPr>
-                <w:rFonts w:cs="Times New Roman" w:ascii="Arial Narrow" w:hAnsi="Arial Narrow"/>
-                <w:b/>
-                <w:sz w:val="26"/>
-                <w:szCs w:val="26"/>
-              </w:rPr>
-              <w:t xml:space="preserve">                </w:t>
-            </w:r>
-            <w:r>
-              <w:rPr>
-                <w:rFonts w:cs="Times New Roman" w:ascii="Arial Narrow" w:hAnsi="Arial Narrow"/>
-                <w:b/>
-                <w:sz w:val="26"/>
-                <w:szCs w:val="26"/>
-              </w:rPr>
-              <w:t>11 (Onze)</w:t>
-            </w:r>
-          </w:p>
-        </w:tc>
-      </w:tr>
-      <w:tr>
-        <w:trPr/>
-        <w:tc>
-          <w:tcPr>
-            <w:tcW w:w="3346" w:type="dxa"/>
-            <w:tcBorders/>
-          </w:tcPr>
-          <w:p>
-            <w:pPr>
-              <w:pStyle w:val="NoSpacing"/>
-              <w:spacing w:lineRule="auto" w:line="276"/>
-              <w:jc w:val="both"/>
-              <w:rPr>
-                <w:rFonts w:ascii="Arial Narrow" w:hAnsi="Arial Narrow" w:cs="Times New Roman"/>
-                <w:sz w:val="26"/>
-                <w:szCs w:val="26"/>
-              </w:rPr>
-            </w:pPr>
-            <w:r>
-              <w:rPr>
-                <w:rFonts w:cs="Times New Roman" w:ascii="Arial Narrow" w:hAnsi="Arial Narrow"/>
-                <w:sz w:val="26"/>
-                <w:szCs w:val="26"/>
-              </w:rPr>
-              <w:t>Geografia</w:t>
-            </w:r>
-          </w:p>
-        </w:tc>
-        <w:tc>
-          <w:tcPr>
-            <w:tcW w:w="2835" w:type="dxa"/>
-            <w:tcBorders/>
-          </w:tcPr>
-          <w:p>
-            <w:pPr>
-              <w:pStyle w:val="NoSpacing"/>
-              <w:rPr>
-                <w:rFonts w:ascii="Arial Narrow" w:hAnsi="Arial Narrow" w:cs="Times New Roman"/>
-                <w:b/>
-                <w:b/>
-                <w:color w:val="FF0000"/>
-                <w:sz w:val="26"/>
-                <w:szCs w:val="26"/>
-              </w:rPr>
-            </w:pPr>
-            <w:r>
-              <w:rPr>
-                <w:rFonts w:cs="Times New Roman" w:ascii="Arial Narrow" w:hAnsi="Arial Narrow"/>
-                <w:b/>
-                <w:color w:val="FF0000"/>
-                <w:sz w:val="26"/>
-                <w:szCs w:val="26"/>
-              </w:rPr>
-              <w:t xml:space="preserve">                </w:t>
-            </w:r>
-            <w:r>
-              <w:rPr>
-                <w:rFonts w:cs="Times New Roman" w:ascii="Arial Narrow" w:hAnsi="Arial Narrow"/>
-                <w:b/>
-                <w:color w:val="FF0000"/>
-                <w:sz w:val="26"/>
-                <w:szCs w:val="26"/>
-              </w:rPr>
-              <w:t>09 (Nove)</w:t>
-            </w:r>
-          </w:p>
-        </w:tc>
-      </w:tr>
-      <w:tr>
-        <w:trPr>
-          <w:trHeight w:val="269" w:hRule="atLeast"/>
-        </w:trPr>
-        <w:tc>
-          <w:tcPr>
-            <w:tcW w:w="3346" w:type="dxa"/>
-            <w:tcBorders/>
-          </w:tcPr>
-          <w:p>
-            <w:pPr>
-              <w:pStyle w:val="NoSpacing"/>
-              <w:spacing w:lineRule="auto" w:line="276"/>
-              <w:jc w:val="both"/>
-              <w:rPr>
-                <w:rFonts w:ascii="Arial Narrow" w:hAnsi="Arial Narrow" w:cs="Times New Roman"/>
-                <w:sz w:val="26"/>
-                <w:szCs w:val="26"/>
-              </w:rPr>
-            </w:pPr>
-            <w:r>
-              <w:rPr>
-                <w:rFonts w:cs="Times New Roman" w:ascii="Arial Narrow" w:hAnsi="Arial Narrow"/>
-                <w:sz w:val="26"/>
-                <w:szCs w:val="26"/>
-              </w:rPr>
-              <w:t>História</w:t>
-            </w:r>
-          </w:p>
-        </w:tc>
-        <w:tc>
-          <w:tcPr>
-            <w:tcW w:w="2835" w:type="dxa"/>
-            <w:tcBorders/>
-          </w:tcPr>
-          <w:p>
-            <w:pPr>
-              <w:pStyle w:val="NoSpacing"/>
-              <w:rPr>
-                <w:rFonts w:ascii="Arial Narrow" w:hAnsi="Arial Narrow" w:cs="Times New Roman"/>
-                <w:b/>
-                <w:b/>
-                <w:sz w:val="26"/>
-                <w:szCs w:val="26"/>
-              </w:rPr>
-            </w:pPr>
-            <w:r>
-              <w:rPr>
-                <w:rFonts w:cs="Times New Roman" w:ascii="Arial Narrow" w:hAnsi="Arial Narrow"/>
-                <w:b/>
-                <w:sz w:val="26"/>
-                <w:szCs w:val="26"/>
-              </w:rPr>
-              <w:t xml:space="preserve">                </w:t>
-            </w:r>
-            <w:r>
-              <w:rPr>
-                <w:rFonts w:cs="Times New Roman" w:ascii="Arial Narrow" w:hAnsi="Arial Narrow"/>
-                <w:b/>
-                <w:sz w:val="26"/>
-                <w:szCs w:val="26"/>
-              </w:rPr>
-              <w:t>13 (Treze)</w:t>
-            </w:r>
-          </w:p>
-        </w:tc>
-      </w:tr>
-      <w:tr>
-        <w:trPr/>
-        <w:tc>
-          <w:tcPr>
-            <w:tcW w:w="3346" w:type="dxa"/>
-            <w:tcBorders/>
-          </w:tcPr>
-          <w:p>
-            <w:pPr>
-              <w:pStyle w:val="NoSpacing"/>
-              <w:spacing w:lineRule="auto" w:line="276"/>
-              <w:jc w:val="both"/>
-              <w:rPr>
-                <w:rFonts w:ascii="Arial Narrow" w:hAnsi="Arial Narrow" w:cs="Times New Roman"/>
-                <w:sz w:val="26"/>
-                <w:szCs w:val="26"/>
-              </w:rPr>
-            </w:pPr>
-            <w:r>
-              <w:rPr>
-                <w:rFonts w:cs="Times New Roman" w:ascii="Arial Narrow" w:hAnsi="Arial Narrow"/>
-                <w:sz w:val="26"/>
-                <w:szCs w:val="26"/>
-              </w:rPr>
-              <w:t>Educação Moral e Cívica</w:t>
-            </w:r>
-          </w:p>
-        </w:tc>
-        <w:tc>
-          <w:tcPr>
-            <w:tcW w:w="2835" w:type="dxa"/>
-            <w:tcBorders/>
-          </w:tcPr>
-          <w:p>
-            <w:pPr>
-              <w:pStyle w:val="NoSpacing"/>
-              <w:rPr>
-                <w:rFonts w:ascii="Arial Narrow" w:hAnsi="Arial Narrow" w:cs="Times New Roman"/>
-                <w:b/>
-                <w:b/>
-                <w:sz w:val="26"/>
-                <w:szCs w:val="26"/>
-              </w:rPr>
-            </w:pPr>
-            <w:r>
-              <w:rPr>
-                <w:rFonts w:cs="Times New Roman" w:ascii="Arial Narrow" w:hAnsi="Arial Narrow"/>
-                <w:b/>
-                <w:sz w:val="26"/>
-                <w:szCs w:val="26"/>
-              </w:rPr>
-              <w:t xml:space="preserve">                </w:t>
-            </w:r>
-            <w:r>
-              <w:rPr>
-                <w:rFonts w:cs="Times New Roman" w:ascii="Arial Narrow" w:hAnsi="Arial Narrow"/>
-                <w:b/>
-                <w:sz w:val="26"/>
-                <w:szCs w:val="26"/>
-              </w:rPr>
-              <w:t>11 (Onze)</w:t>
-            </w:r>
-          </w:p>
-        </w:tc>
-      </w:tr>
-      <w:tr>
-        <w:trPr/>
-        <w:tc>
-          <w:tcPr>
-            <w:tcW w:w="3346" w:type="dxa"/>
-            <w:tcBorders/>
-          </w:tcPr>
-          <w:p>
-            <w:pPr>
-              <w:pStyle w:val="NoSpacing"/>
-              <w:spacing w:lineRule="auto" w:line="276"/>
-              <w:jc w:val="both"/>
-              <w:rPr>
-                <w:rFonts w:ascii="Arial Narrow" w:hAnsi="Arial Narrow" w:cs="Times New Roman"/>
-                <w:sz w:val="26"/>
-                <w:szCs w:val="26"/>
-              </w:rPr>
-            </w:pPr>
-            <w:r>
-              <w:rPr>
-                <w:rFonts w:cs="Times New Roman" w:ascii="Arial Narrow" w:hAnsi="Arial Narrow"/>
-                <w:sz w:val="26"/>
-                <w:szCs w:val="26"/>
-              </w:rPr>
-              <w:t>Educação Visual e Plástica</w:t>
-            </w:r>
-          </w:p>
-        </w:tc>
-        <w:tc>
-          <w:tcPr>
-            <w:tcW w:w="2835" w:type="dxa"/>
-            <w:tcBorders/>
-          </w:tcPr>
-          <w:p>
-            <w:pPr>
-              <w:pStyle w:val="NoSpacing"/>
-              <w:rPr>
-                <w:rFonts w:ascii="Arial Narrow" w:hAnsi="Arial Narrow" w:cs="Times New Roman"/>
-                <w:b/>
-                <w:b/>
-                <w:sz w:val="26"/>
-                <w:szCs w:val="26"/>
-              </w:rPr>
-            </w:pPr>
-            <w:r>
-              <w:rPr>
-                <w:rFonts w:cs="Times New Roman" w:ascii="Arial Narrow" w:hAnsi="Arial Narrow"/>
-                <w:b/>
-                <w:sz w:val="26"/>
-                <w:szCs w:val="26"/>
-              </w:rPr>
-              <w:t xml:space="preserve">                </w:t>
-            </w:r>
-            <w:r>
-              <w:rPr>
-                <w:rFonts w:cs="Times New Roman" w:ascii="Arial Narrow" w:hAnsi="Arial Narrow"/>
-                <w:b/>
-                <w:sz w:val="26"/>
-                <w:szCs w:val="26"/>
-              </w:rPr>
-              <w:t>10 (Dez)</w:t>
-            </w:r>
-          </w:p>
-        </w:tc>
-      </w:tr>
-      <w:tr>
-        <w:trPr/>
-        <w:tc>
-          <w:tcPr>
-            <w:tcW w:w="3346" w:type="dxa"/>
-            <w:tcBorders/>
-          </w:tcPr>
-          <w:p>
-            <w:pPr>
-              <w:pStyle w:val="NoSpacing"/>
-              <w:spacing w:lineRule="auto" w:line="276"/>
-              <w:jc w:val="both"/>
-              <w:rPr>
-                <w:rFonts w:ascii="Arial Narrow" w:hAnsi="Arial Narrow" w:cs="Times New Roman"/>
-                <w:sz w:val="26"/>
-                <w:szCs w:val="26"/>
-              </w:rPr>
-            </w:pPr>
-            <w:r>
-              <w:rPr>
-                <w:rFonts w:cs="Times New Roman" w:ascii="Arial Narrow" w:hAnsi="Arial Narrow"/>
-                <w:sz w:val="26"/>
-                <w:szCs w:val="26"/>
-              </w:rPr>
-              <w:t>Educação Laboral</w:t>
-            </w:r>
-          </w:p>
-        </w:tc>
-        <w:tc>
-          <w:tcPr>
-            <w:tcW w:w="2835" w:type="dxa"/>
-            <w:tcBorders/>
-          </w:tcPr>
-          <w:p>
-            <w:pPr>
-              <w:pStyle w:val="NoSpacing"/>
-              <w:rPr>
-                <w:rFonts w:ascii="Arial Narrow" w:hAnsi="Arial Narrow" w:cs="Times New Roman"/>
-                <w:b/>
-                <w:b/>
-                <w:sz w:val="26"/>
-                <w:szCs w:val="26"/>
-              </w:rPr>
-            </w:pPr>
-            <w:r>
-              <w:rPr>
-                <w:rFonts w:cs="Times New Roman" w:ascii="Arial Narrow" w:hAnsi="Arial Narrow"/>
-                <w:b/>
-                <w:sz w:val="26"/>
-                <w:szCs w:val="26"/>
-              </w:rPr>
-              <w:t xml:space="preserve">                </w:t>
-            </w:r>
-            <w:r>
-              <w:rPr>
-                <w:rFonts w:cs="Times New Roman" w:ascii="Arial Narrow" w:hAnsi="Arial Narrow"/>
-                <w:b/>
-                <w:sz w:val="26"/>
-                <w:szCs w:val="26"/>
-              </w:rPr>
-              <w:t>10 (Dez)</w:t>
-            </w:r>
-          </w:p>
-        </w:tc>
-      </w:tr>
-      <w:tr>
-        <w:trPr/>
-        <w:tc>
-          <w:tcPr>
-            <w:tcW w:w="3346" w:type="dxa"/>
-            <w:tcBorders/>
-          </w:tcPr>
-          <w:p>
-            <w:pPr>
-              <w:pStyle w:val="NoSpacing"/>
-              <w:spacing w:lineRule="auto" w:line="276"/>
-              <w:jc w:val="both"/>
-              <w:rPr>
-                <w:rFonts w:ascii="Arial Narrow" w:hAnsi="Arial Narrow" w:cs="Times New Roman"/>
-                <w:sz w:val="26"/>
-                <w:szCs w:val="26"/>
-              </w:rPr>
-            </w:pPr>
-            <w:r>
-              <w:rPr>
-                <w:rFonts w:cs="Times New Roman" w:ascii="Arial Narrow" w:hAnsi="Arial Narrow"/>
-                <w:sz w:val="26"/>
-                <w:szCs w:val="26"/>
-              </w:rPr>
-              <w:t>Educação Física</w:t>
-            </w:r>
-          </w:p>
-        </w:tc>
-        <w:tc>
-          <w:tcPr>
-            <w:tcW w:w="2835" w:type="dxa"/>
-            <w:tcBorders/>
-          </w:tcPr>
-          <w:p>
-            <w:pPr>
-              <w:pStyle w:val="NoSpacing"/>
-              <w:rPr>
-                <w:rFonts w:ascii="Arial Narrow" w:hAnsi="Arial Narrow" w:cs="Times New Roman"/>
-                <w:b/>
-                <w:b/>
-                <w:sz w:val="26"/>
-                <w:szCs w:val="26"/>
-              </w:rPr>
-            </w:pPr>
-            <w:r>
-              <w:rPr>
-                <w:rFonts w:cs="Times New Roman" w:ascii="Arial Narrow" w:hAnsi="Arial Narrow"/>
-                <w:b/>
-                <w:sz w:val="26"/>
-                <w:szCs w:val="26"/>
-              </w:rPr>
-              <w:t xml:space="preserve">                </w:t>
-            </w:r>
-            <w:r>
-              <w:rPr>
-                <w:rFonts w:cs="Times New Roman" w:ascii="Arial Narrow" w:hAnsi="Arial Narrow"/>
-                <w:b/>
-                <w:sz w:val="26"/>
-                <w:szCs w:val="26"/>
-              </w:rPr>
-              <w:t>10 (Dez)</w:t>
+              <w:t>${valor}</w:t>
             </w:r>
           </w:p>
         </w:tc>
       </w:tr>
     </w:tbl>
+    <w:p>
+      <w:pPr>
+        <w:pStyle w:val="NoSpacing"/>
+        <w:rPr>
+          <w:rFonts w:ascii="Arial Narrow" w:hAnsi="Arial Narrow"/>
+          <w:sz w:val="14"/>
+          <w:szCs w:val="26"/>
+        </w:rPr>
+      </w:pPr>
+      <w:r>
+        <w:rPr>
+          <w:rFonts w:ascii="Arial Narrow" w:hAnsi="Arial Narrow"/>
+          <w:sz w:val="14"/>
+          <w:szCs w:val="26"/>
+        </w:rPr>
+      </w:r>
+    </w:p>
+    <w:p>
+      <w:pPr>
+        <w:pStyle w:val="NoSpacing"/>
+        <w:rPr>
+          <w:rFonts w:ascii="Arial Narrow" w:hAnsi="Arial Narrow"/>
+          <w:sz w:val="14"/>
+          <w:szCs w:val="26"/>
+        </w:rPr>
+      </w:pPr>
+      <w:r>
+        <w:rPr>
+          <w:rFonts w:ascii="Arial Narrow" w:hAnsi="Arial Narrow"/>
+          <w:sz w:val="14"/>
+          <w:szCs w:val="26"/>
+        </w:rPr>
+      </w:r>
+    </w:p>
     <w:p>
       <w:pPr>
         <w:pStyle w:val="NoSpacing"/>
@@ -1967,7 +1307,6 @@
     <w:rPrDefault>
       <w:rPr>
         <w:rFonts w:ascii="Calibri" w:hAnsi="Calibri" w:eastAsia="Calibri" w:cs="" w:asciiTheme="minorHAnsi" w:cstheme="minorBidi" w:eastAsiaTheme="minorHAnsi" w:hAnsiTheme="minorHAnsi"/>
-        <w:sz w:val="22"/>
         <w:szCs w:val="22"/>
         <w:lang w:val="pt-PT" w:eastAsia="en-US" w:bidi="ar-SA"/>
       </w:rPr>
@@ -2123,6 +1462,7 @@
     <w:rsid w:val="00ca4213"/>
     <w:pPr>
       <w:widowControl/>
+      <w:suppressAutoHyphens w:val="true"/>
       <w:bidi w:val="0"/>
       <w:spacing w:lineRule="atLeast" w:line="260" w:before="0" w:after="0"/>
       <w:jc w:val="left"/>
@@ -2223,6 +1563,7 @@
     <w:rsid w:val="00f62a24"/>
     <w:pPr>
       <w:widowControl/>
+      <w:suppressAutoHyphens w:val="true"/>
       <w:bidi w:val="0"/>
       <w:spacing w:lineRule="auto" w:line="240" w:before="0" w:after="0"/>
       <w:jc w:val="left"/>

</xml_diff>